<commit_message>
final commit of centralized control
</commit_message>
<xml_diff>
--- a/bse173029.docx
+++ b/bse173029.docx
@@ -10,7 +10,7 @@
         </w:rPr>
         <w:id w:val="661046948"/>
         <w:docPartObj>
-          <w:docPartGallery w:val="AutoText"/>
+          <w:docPartGallery w:val="autotext"/>
         </w:docPartObj>
       </w:sdtPr>
       <w:sdtEndPr>
@@ -5228,10 +5228,636 @@
     <w:p>
       <w:pPr>
         <w:rPr>
-          <w:rFonts w:cs="Times New Roman"/>
+          <w:rFonts w:hint="default" w:cs="Times New Roman"/>
+          <w:spacing w:val="-1"/>
           <w:szCs w:val="24"/>
-        </w:rPr>
-      </w:pPr>
+          <w:shd w:val="clear" w:color="auto" w:fill="FFFFFF"/>
+          <w:lang w:val="en-US"/>
+        </w:rPr>
+      </w:pPr>
+      <w:r>
+        <w:rPr>
+          <w:rFonts w:hint="default" w:cs="Times New Roman"/>
+          <w:spacing w:val="-1"/>
+          <w:szCs w:val="24"/>
+          <w:shd w:val="clear" w:color="auto" w:fill="FFFFFF"/>
+          <w:lang w:val="en-US"/>
+        </w:rPr>
+        <w:drawing>
+          <wp:inline distT="0" distB="0" distL="114300" distR="114300">
+            <wp:extent cx="5936615" cy="5904230"/>
+            <wp:effectExtent l="0" t="0" r="6985" b="1270"/>
+            <wp:docPr id="35" name="Picture 35" descr="2nd"/>
+            <wp:cNvGraphicFramePr>
+              <a:graphicFrameLocks xmlns:a="http://schemas.openxmlformats.org/drawingml/2006/main" noChangeAspect="1"/>
+            </wp:cNvGraphicFramePr>
+            <a:graphic xmlns:a="http://schemas.openxmlformats.org/drawingml/2006/main">
+              <a:graphicData uri="http://schemas.openxmlformats.org/drawingml/2006/picture">
+                <pic:pic xmlns:pic="http://schemas.openxmlformats.org/drawingml/2006/picture">
+                  <pic:nvPicPr>
+                    <pic:cNvPr id="35" name="Picture 35" descr="2nd"/>
+                    <pic:cNvPicPr>
+                      <a:picLocks noChangeAspect="1"/>
+                    </pic:cNvPicPr>
+                  </pic:nvPicPr>
+                  <pic:blipFill>
+                    <a:blip r:embed="rId9"/>
+                    <a:stretch>
+                      <a:fillRect/>
+                    </a:stretch>
+                  </pic:blipFill>
+                  <pic:spPr>
+                    <a:xfrm>
+                      <a:off x="0" y="0"/>
+                      <a:ext cx="5936615" cy="5904230"/>
+                    </a:xfrm>
+                    <a:prstGeom prst="rect">
+                      <a:avLst/>
+                    </a:prstGeom>
+                  </pic:spPr>
+                </pic:pic>
+              </a:graphicData>
+            </a:graphic>
+          </wp:inline>
+        </w:drawing>
+      </w:r>
+      <w:r>
+        <w:rPr>
+          <w:rFonts w:hint="default" w:cs="Times New Roman"/>
+          <w:spacing w:val="-1"/>
+          <w:szCs w:val="24"/>
+          <w:shd w:val="clear" w:color="auto" w:fill="FFFFFF"/>
+          <w:lang w:val="en-US"/>
+        </w:rPr>
+        <w:drawing>
+          <wp:inline distT="0" distB="0" distL="114300" distR="114300">
+            <wp:extent cx="5937885" cy="3333115"/>
+            <wp:effectExtent l="0" t="0" r="5715" b="635"/>
+            <wp:docPr id="37" name="Picture 37" descr="1st"/>
+            <wp:cNvGraphicFramePr>
+              <a:graphicFrameLocks xmlns:a="http://schemas.openxmlformats.org/drawingml/2006/main" noChangeAspect="1"/>
+            </wp:cNvGraphicFramePr>
+            <a:graphic xmlns:a="http://schemas.openxmlformats.org/drawingml/2006/main">
+              <a:graphicData uri="http://schemas.openxmlformats.org/drawingml/2006/picture">
+                <pic:pic xmlns:pic="http://schemas.openxmlformats.org/drawingml/2006/picture">
+                  <pic:nvPicPr>
+                    <pic:cNvPr id="37" name="Picture 37" descr="1st"/>
+                    <pic:cNvPicPr>
+                      <a:picLocks noChangeAspect="1"/>
+                    </pic:cNvPicPr>
+                  </pic:nvPicPr>
+                  <pic:blipFill>
+                    <a:blip r:embed="rId10"/>
+                    <a:stretch>
+                      <a:fillRect/>
+                    </a:stretch>
+                  </pic:blipFill>
+                  <pic:spPr>
+                    <a:xfrm>
+                      <a:off x="0" y="0"/>
+                      <a:ext cx="5937885" cy="3333115"/>
+                    </a:xfrm>
+                    <a:prstGeom prst="rect">
+                      <a:avLst/>
+                    </a:prstGeom>
+                  </pic:spPr>
+                </pic:pic>
+              </a:graphicData>
+            </a:graphic>
+          </wp:inline>
+        </w:drawing>
+      </w:r>
+      <w:r>
+        <w:rPr>
+          <w:rFonts w:hint="default" w:cs="Times New Roman"/>
+          <w:spacing w:val="-1"/>
+          <w:szCs w:val="24"/>
+          <w:shd w:val="clear" w:color="auto" w:fill="FFFFFF"/>
+          <w:lang w:val="en-US"/>
+        </w:rPr>
+        <w:drawing>
+          <wp:inline distT="0" distB="0" distL="114300" distR="114300">
+            <wp:extent cx="5937250" cy="4930775"/>
+            <wp:effectExtent l="0" t="0" r="6350" b="3175"/>
+            <wp:docPr id="38" name="Picture 38" descr="3rd"/>
+            <wp:cNvGraphicFramePr>
+              <a:graphicFrameLocks xmlns:a="http://schemas.openxmlformats.org/drawingml/2006/main" noChangeAspect="1"/>
+            </wp:cNvGraphicFramePr>
+            <a:graphic xmlns:a="http://schemas.openxmlformats.org/drawingml/2006/main">
+              <a:graphicData uri="http://schemas.openxmlformats.org/drawingml/2006/picture">
+                <pic:pic xmlns:pic="http://schemas.openxmlformats.org/drawingml/2006/picture">
+                  <pic:nvPicPr>
+                    <pic:cNvPr id="38" name="Picture 38" descr="3rd"/>
+                    <pic:cNvPicPr>
+                      <a:picLocks noChangeAspect="1"/>
+                    </pic:cNvPicPr>
+                  </pic:nvPicPr>
+                  <pic:blipFill>
+                    <a:blip r:embed="rId11"/>
+                    <a:stretch>
+                      <a:fillRect/>
+                    </a:stretch>
+                  </pic:blipFill>
+                  <pic:spPr>
+                    <a:xfrm>
+                      <a:off x="0" y="0"/>
+                      <a:ext cx="5937250" cy="4930775"/>
+                    </a:xfrm>
+                    <a:prstGeom prst="rect">
+                      <a:avLst/>
+                    </a:prstGeom>
+                  </pic:spPr>
+                </pic:pic>
+              </a:graphicData>
+            </a:graphic>
+          </wp:inline>
+        </w:drawing>
+      </w:r>
+    </w:p>
+    <w:p>
+      <w:pPr>
+        <w:rPr>
+          <w:rFonts w:hint="default" w:cs="Times New Roman"/>
+          <w:szCs w:val="24"/>
+          <w:lang w:val="en-US"/>
+        </w:rPr>
+      </w:pPr>
+      <w:r>
+        <w:rPr>
+          <w:rFonts w:hint="default" w:cs="Times New Roman"/>
+          <w:szCs w:val="24"/>
+          <w:lang w:val="en-US"/>
+        </w:rPr>
+        <w:t xml:space="preserve"> </w:t>
+      </w:r>
+    </w:p>
+    <w:p>
+      <w:pPr>
+        <w:rPr>
+          <w:rFonts w:hint="default" w:cs="Times New Roman"/>
+          <w:szCs w:val="24"/>
+          <w:lang w:val="en-US"/>
+        </w:rPr>
+      </w:pPr>
+      <w:r>
+        <w:rPr>
+          <w:rFonts w:hint="default" w:cs="Times New Roman"/>
+          <w:szCs w:val="24"/>
+          <w:lang w:val="en-US"/>
+        </w:rPr>
+        <w:t>Now commiting without informing another collaborator.</w:t>
+      </w:r>
+    </w:p>
+    <w:p>
+      <w:pPr>
+        <w:rPr>
+          <w:rFonts w:hint="default" w:cs="Times New Roman"/>
+          <w:szCs w:val="24"/>
+          <w:lang w:val="en-US"/>
+        </w:rPr>
+      </w:pPr>
+      <w:r>
+        <w:rPr>
+          <w:rFonts w:hint="default" w:cs="Times New Roman"/>
+          <w:szCs w:val="24"/>
+          <w:lang w:val="en-US"/>
+        </w:rPr>
+        <w:drawing>
+          <wp:inline distT="0" distB="0" distL="114300" distR="114300">
+            <wp:extent cx="5932805" cy="486410"/>
+            <wp:effectExtent l="0" t="0" r="10795" b="8890"/>
+            <wp:docPr id="45" name="Picture 45" descr="0"/>
+            <wp:cNvGraphicFramePr>
+              <a:graphicFrameLocks xmlns:a="http://schemas.openxmlformats.org/drawingml/2006/main" noChangeAspect="1"/>
+            </wp:cNvGraphicFramePr>
+            <a:graphic xmlns:a="http://schemas.openxmlformats.org/drawingml/2006/main">
+              <a:graphicData uri="http://schemas.openxmlformats.org/drawingml/2006/picture">
+                <pic:pic xmlns:pic="http://schemas.openxmlformats.org/drawingml/2006/picture">
+                  <pic:nvPicPr>
+                    <pic:cNvPr id="45" name="Picture 45" descr="0"/>
+                    <pic:cNvPicPr>
+                      <a:picLocks noChangeAspect="1"/>
+                    </pic:cNvPicPr>
+                  </pic:nvPicPr>
+                  <pic:blipFill>
+                    <a:blip r:embed="rId12"/>
+                    <a:stretch>
+                      <a:fillRect/>
+                    </a:stretch>
+                  </pic:blipFill>
+                  <pic:spPr>
+                    <a:xfrm>
+                      <a:off x="0" y="0"/>
+                      <a:ext cx="5932805" cy="486410"/>
+                    </a:xfrm>
+                    <a:prstGeom prst="rect">
+                      <a:avLst/>
+                    </a:prstGeom>
+                  </pic:spPr>
+                </pic:pic>
+              </a:graphicData>
+            </a:graphic>
+          </wp:inline>
+        </w:drawing>
+      </w:r>
+      <w:r>
+        <w:rPr>
+          <w:rFonts w:hint="default" w:cs="Times New Roman"/>
+          <w:szCs w:val="24"/>
+          <w:lang w:val="en-US"/>
+        </w:rPr>
+        <w:drawing>
+          <wp:inline distT="0" distB="0" distL="114300" distR="114300">
+            <wp:extent cx="5942965" cy="1647825"/>
+            <wp:effectExtent l="0" t="0" r="635" b="9525"/>
+            <wp:docPr id="44" name="Picture 44" descr="1"/>
+            <wp:cNvGraphicFramePr>
+              <a:graphicFrameLocks xmlns:a="http://schemas.openxmlformats.org/drawingml/2006/main" noChangeAspect="1"/>
+            </wp:cNvGraphicFramePr>
+            <a:graphic xmlns:a="http://schemas.openxmlformats.org/drawingml/2006/main">
+              <a:graphicData uri="http://schemas.openxmlformats.org/drawingml/2006/picture">
+                <pic:pic xmlns:pic="http://schemas.openxmlformats.org/drawingml/2006/picture">
+                  <pic:nvPicPr>
+                    <pic:cNvPr id="44" name="Picture 44" descr="1"/>
+                    <pic:cNvPicPr>
+                      <a:picLocks noChangeAspect="1"/>
+                    </pic:cNvPicPr>
+                  </pic:nvPicPr>
+                  <pic:blipFill>
+                    <a:blip r:embed="rId13"/>
+                    <a:stretch>
+                      <a:fillRect/>
+                    </a:stretch>
+                  </pic:blipFill>
+                  <pic:spPr>
+                    <a:xfrm>
+                      <a:off x="0" y="0"/>
+                      <a:ext cx="5942965" cy="1647825"/>
+                    </a:xfrm>
+                    <a:prstGeom prst="rect">
+                      <a:avLst/>
+                    </a:prstGeom>
+                  </pic:spPr>
+                </pic:pic>
+              </a:graphicData>
+            </a:graphic>
+          </wp:inline>
+        </w:drawing>
+      </w:r>
+      <w:r>
+        <w:rPr>
+          <w:rFonts w:hint="default" w:cs="Times New Roman"/>
+          <w:szCs w:val="24"/>
+          <w:lang w:val="en-US"/>
+        </w:rPr>
+        <w:drawing>
+          <wp:inline distT="0" distB="0" distL="114300" distR="114300">
+            <wp:extent cx="5936615" cy="2993390"/>
+            <wp:effectExtent l="0" t="0" r="6985" b="16510"/>
+            <wp:docPr id="43" name="Picture 43" descr="2"/>
+            <wp:cNvGraphicFramePr>
+              <a:graphicFrameLocks xmlns:a="http://schemas.openxmlformats.org/drawingml/2006/main" noChangeAspect="1"/>
+            </wp:cNvGraphicFramePr>
+            <a:graphic xmlns:a="http://schemas.openxmlformats.org/drawingml/2006/main">
+              <a:graphicData uri="http://schemas.openxmlformats.org/drawingml/2006/picture">
+                <pic:pic xmlns:pic="http://schemas.openxmlformats.org/drawingml/2006/picture">
+                  <pic:nvPicPr>
+                    <pic:cNvPr id="43" name="Picture 43" descr="2"/>
+                    <pic:cNvPicPr>
+                      <a:picLocks noChangeAspect="1"/>
+                    </pic:cNvPicPr>
+                  </pic:nvPicPr>
+                  <pic:blipFill>
+                    <a:blip r:embed="rId14"/>
+                    <a:stretch>
+                      <a:fillRect/>
+                    </a:stretch>
+                  </pic:blipFill>
+                  <pic:spPr>
+                    <a:xfrm>
+                      <a:off x="0" y="0"/>
+                      <a:ext cx="5936615" cy="2993390"/>
+                    </a:xfrm>
+                    <a:prstGeom prst="rect">
+                      <a:avLst/>
+                    </a:prstGeom>
+                  </pic:spPr>
+                </pic:pic>
+              </a:graphicData>
+            </a:graphic>
+          </wp:inline>
+        </w:drawing>
+      </w:r>
+      <w:r>
+        <w:rPr>
+          <w:rFonts w:hint="default" w:cs="Times New Roman"/>
+          <w:szCs w:val="24"/>
+          <w:lang w:val="en-US"/>
+        </w:rPr>
+        <w:drawing>
+          <wp:inline distT="0" distB="0" distL="114300" distR="114300">
+            <wp:extent cx="5942965" cy="681990"/>
+            <wp:effectExtent l="0" t="0" r="635" b="3810"/>
+            <wp:docPr id="42" name="Picture 42" descr="3"/>
+            <wp:cNvGraphicFramePr>
+              <a:graphicFrameLocks xmlns:a="http://schemas.openxmlformats.org/drawingml/2006/main" noChangeAspect="1"/>
+            </wp:cNvGraphicFramePr>
+            <a:graphic xmlns:a="http://schemas.openxmlformats.org/drawingml/2006/main">
+              <a:graphicData uri="http://schemas.openxmlformats.org/drawingml/2006/picture">
+                <pic:pic xmlns:pic="http://schemas.openxmlformats.org/drawingml/2006/picture">
+                  <pic:nvPicPr>
+                    <pic:cNvPr id="42" name="Picture 42" descr="3"/>
+                    <pic:cNvPicPr>
+                      <a:picLocks noChangeAspect="1"/>
+                    </pic:cNvPicPr>
+                  </pic:nvPicPr>
+                  <pic:blipFill>
+                    <a:blip r:embed="rId15"/>
+                    <a:stretch>
+                      <a:fillRect/>
+                    </a:stretch>
+                  </pic:blipFill>
+                  <pic:spPr>
+                    <a:xfrm>
+                      <a:off x="0" y="0"/>
+                      <a:ext cx="5942965" cy="681990"/>
+                    </a:xfrm>
+                    <a:prstGeom prst="rect">
+                      <a:avLst/>
+                    </a:prstGeom>
+                  </pic:spPr>
+                </pic:pic>
+              </a:graphicData>
+            </a:graphic>
+          </wp:inline>
+        </w:drawing>
+      </w:r>
+      <w:r>
+        <w:rPr>
+          <w:rFonts w:hint="default" w:cs="Times New Roman"/>
+          <w:szCs w:val="24"/>
+          <w:lang w:val="en-US"/>
+        </w:rPr>
+        <w:drawing>
+          <wp:inline distT="0" distB="0" distL="114300" distR="114300">
+            <wp:extent cx="4981575" cy="819150"/>
+            <wp:effectExtent l="0" t="0" r="9525" b="0"/>
+            <wp:docPr id="41" name="Picture 41" descr="4"/>
+            <wp:cNvGraphicFramePr>
+              <a:graphicFrameLocks xmlns:a="http://schemas.openxmlformats.org/drawingml/2006/main" noChangeAspect="1"/>
+            </wp:cNvGraphicFramePr>
+            <a:graphic xmlns:a="http://schemas.openxmlformats.org/drawingml/2006/main">
+              <a:graphicData uri="http://schemas.openxmlformats.org/drawingml/2006/picture">
+                <pic:pic xmlns:pic="http://schemas.openxmlformats.org/drawingml/2006/picture">
+                  <pic:nvPicPr>
+                    <pic:cNvPr id="41" name="Picture 41" descr="4"/>
+                    <pic:cNvPicPr>
+                      <a:picLocks noChangeAspect="1"/>
+                    </pic:cNvPicPr>
+                  </pic:nvPicPr>
+                  <pic:blipFill>
+                    <a:blip r:embed="rId16"/>
+                    <a:stretch>
+                      <a:fillRect/>
+                    </a:stretch>
+                  </pic:blipFill>
+                  <pic:spPr>
+                    <a:xfrm>
+                      <a:off x="0" y="0"/>
+                      <a:ext cx="4981575" cy="819150"/>
+                    </a:xfrm>
+                    <a:prstGeom prst="rect">
+                      <a:avLst/>
+                    </a:prstGeom>
+                  </pic:spPr>
+                </pic:pic>
+              </a:graphicData>
+            </a:graphic>
+          </wp:inline>
+        </w:drawing>
+      </w:r>
+      <w:r>
+        <w:rPr>
+          <w:rFonts w:hint="default" w:cs="Times New Roman"/>
+          <w:szCs w:val="24"/>
+          <w:lang w:val="en-US"/>
+        </w:rPr>
+        <w:drawing>
+          <wp:inline distT="0" distB="0" distL="114300" distR="114300">
+            <wp:extent cx="4829175" cy="619125"/>
+            <wp:effectExtent l="0" t="0" r="9525" b="9525"/>
+            <wp:docPr id="40" name="Picture 40" descr="5"/>
+            <wp:cNvGraphicFramePr>
+              <a:graphicFrameLocks xmlns:a="http://schemas.openxmlformats.org/drawingml/2006/main" noChangeAspect="1"/>
+            </wp:cNvGraphicFramePr>
+            <a:graphic xmlns:a="http://schemas.openxmlformats.org/drawingml/2006/main">
+              <a:graphicData uri="http://schemas.openxmlformats.org/drawingml/2006/picture">
+                <pic:pic xmlns:pic="http://schemas.openxmlformats.org/drawingml/2006/picture">
+                  <pic:nvPicPr>
+                    <pic:cNvPr id="40" name="Picture 40" descr="5"/>
+                    <pic:cNvPicPr>
+                      <a:picLocks noChangeAspect="1"/>
+                    </pic:cNvPicPr>
+                  </pic:nvPicPr>
+                  <pic:blipFill>
+                    <a:blip r:embed="rId17"/>
+                    <a:stretch>
+                      <a:fillRect/>
+                    </a:stretch>
+                  </pic:blipFill>
+                  <pic:spPr>
+                    <a:xfrm>
+                      <a:off x="0" y="0"/>
+                      <a:ext cx="4829175" cy="619125"/>
+                    </a:xfrm>
+                    <a:prstGeom prst="rect">
+                      <a:avLst/>
+                    </a:prstGeom>
+                  </pic:spPr>
+                </pic:pic>
+              </a:graphicData>
+            </a:graphic>
+          </wp:inline>
+        </w:drawing>
+      </w:r>
+      <w:r>
+        <w:rPr>
+          <w:rFonts w:hint="default" w:cs="Times New Roman"/>
+          <w:szCs w:val="24"/>
+          <w:lang w:val="en-US"/>
+        </w:rPr>
+        <w:drawing>
+          <wp:inline distT="0" distB="0" distL="114300" distR="114300">
+            <wp:extent cx="5940425" cy="1834515"/>
+            <wp:effectExtent l="0" t="0" r="3175" b="13335"/>
+            <wp:docPr id="39" name="Picture 39" descr="6"/>
+            <wp:cNvGraphicFramePr>
+              <a:graphicFrameLocks xmlns:a="http://schemas.openxmlformats.org/drawingml/2006/main" noChangeAspect="1"/>
+            </wp:cNvGraphicFramePr>
+            <a:graphic xmlns:a="http://schemas.openxmlformats.org/drawingml/2006/main">
+              <a:graphicData uri="http://schemas.openxmlformats.org/drawingml/2006/picture">
+                <pic:pic xmlns:pic="http://schemas.openxmlformats.org/drawingml/2006/picture">
+                  <pic:nvPicPr>
+                    <pic:cNvPr id="39" name="Picture 39" descr="6"/>
+                    <pic:cNvPicPr>
+                      <a:picLocks noChangeAspect="1"/>
+                    </pic:cNvPicPr>
+                  </pic:nvPicPr>
+                  <pic:blipFill>
+                    <a:blip r:embed="rId18"/>
+                    <a:stretch>
+                      <a:fillRect/>
+                    </a:stretch>
+                  </pic:blipFill>
+                  <pic:spPr>
+                    <a:xfrm>
+                      <a:off x="0" y="0"/>
+                      <a:ext cx="5940425" cy="1834515"/>
+                    </a:xfrm>
+                    <a:prstGeom prst="rect">
+                      <a:avLst/>
+                    </a:prstGeom>
+                  </pic:spPr>
+                </pic:pic>
+              </a:graphicData>
+            </a:graphic>
+          </wp:inline>
+        </w:drawing>
+      </w:r>
+    </w:p>
+    <w:p>
+      <w:pPr>
+        <w:rPr>
+          <w:rFonts w:hint="default" w:cs="Times New Roman"/>
+          <w:szCs w:val="24"/>
+          <w:lang w:val="en-US"/>
+        </w:rPr>
+      </w:pPr>
+    </w:p>
+    <w:p>
+      <w:pPr>
+        <w:rPr>
+          <w:rFonts w:hint="default" w:cs="Times New Roman"/>
+          <w:szCs w:val="24"/>
+          <w:lang w:val="en-US"/>
+        </w:rPr>
+      </w:pPr>
+      <w:r>
+        <w:rPr>
+          <w:rFonts w:hint="default" w:cs="Times New Roman"/>
+          <w:szCs w:val="24"/>
+          <w:lang w:val="en-US"/>
+        </w:rPr>
+        <w:t>Now commiting without pulling first.</w:t>
+      </w:r>
+    </w:p>
+    <w:p>
+      <w:pPr>
+        <w:rPr>
+          <w:rFonts w:hint="default" w:cs="Times New Roman"/>
+          <w:szCs w:val="24"/>
+          <w:lang w:val="en-US"/>
+        </w:rPr>
+      </w:pPr>
+    </w:p>
+    <w:p>
+      <w:pPr>
+        <w:rPr>
+          <w:rFonts w:hint="default" w:cs="Times New Roman"/>
+          <w:szCs w:val="24"/>
+          <w:lang w:val="en-US"/>
+        </w:rPr>
+      </w:pPr>
+      <w:r>
+        <w:rPr>
+          <w:rFonts w:hint="default" w:cs="Times New Roman"/>
+          <w:szCs w:val="24"/>
+          <w:lang w:val="en-US"/>
+        </w:rPr>
+        <w:drawing>
+          <wp:inline distT="0" distB="0" distL="114300" distR="114300">
+            <wp:extent cx="5935980" cy="4009390"/>
+            <wp:effectExtent l="0" t="0" r="7620" b="10160"/>
+            <wp:docPr id="46" name="Picture 46" descr="WhatsApp Image 2022-01-21 at 8.45.03 AM (1)"/>
+            <wp:cNvGraphicFramePr>
+              <a:graphicFrameLocks xmlns:a="http://schemas.openxmlformats.org/drawingml/2006/main" noChangeAspect="1"/>
+            </wp:cNvGraphicFramePr>
+            <a:graphic xmlns:a="http://schemas.openxmlformats.org/drawingml/2006/main">
+              <a:graphicData uri="http://schemas.openxmlformats.org/drawingml/2006/picture">
+                <pic:pic xmlns:pic="http://schemas.openxmlformats.org/drawingml/2006/picture">
+                  <pic:nvPicPr>
+                    <pic:cNvPr id="46" name="Picture 46" descr="WhatsApp Image 2022-01-21 at 8.45.03 AM (1)"/>
+                    <pic:cNvPicPr>
+                      <a:picLocks noChangeAspect="1"/>
+                    </pic:cNvPicPr>
+                  </pic:nvPicPr>
+                  <pic:blipFill>
+                    <a:blip r:embed="rId19"/>
+                    <a:stretch>
+                      <a:fillRect/>
+                    </a:stretch>
+                  </pic:blipFill>
+                  <pic:spPr>
+                    <a:xfrm>
+                      <a:off x="0" y="0"/>
+                      <a:ext cx="5935980" cy="4009390"/>
+                    </a:xfrm>
+                    <a:prstGeom prst="rect">
+                      <a:avLst/>
+                    </a:prstGeom>
+                  </pic:spPr>
+                </pic:pic>
+              </a:graphicData>
+            </a:graphic>
+          </wp:inline>
+        </w:drawing>
+      </w:r>
+      <w:r>
+        <w:rPr>
+          <w:rFonts w:hint="default" w:cs="Times New Roman"/>
+          <w:szCs w:val="24"/>
+          <w:lang w:val="en-US"/>
+        </w:rPr>
+        <w:drawing>
+          <wp:inline distT="0" distB="0" distL="114300" distR="114300">
+            <wp:extent cx="5939155" cy="5487670"/>
+            <wp:effectExtent l="0" t="0" r="4445" b="17780"/>
+            <wp:docPr id="47" name="Picture 47" descr="WhatsApp Image 2022-01-21 at 8.45.03 AM"/>
+            <wp:cNvGraphicFramePr>
+              <a:graphicFrameLocks xmlns:a="http://schemas.openxmlformats.org/drawingml/2006/main" noChangeAspect="1"/>
+            </wp:cNvGraphicFramePr>
+            <a:graphic xmlns:a="http://schemas.openxmlformats.org/drawingml/2006/main">
+              <a:graphicData uri="http://schemas.openxmlformats.org/drawingml/2006/picture">
+                <pic:pic xmlns:pic="http://schemas.openxmlformats.org/drawingml/2006/picture">
+                  <pic:nvPicPr>
+                    <pic:cNvPr id="47" name="Picture 47" descr="WhatsApp Image 2022-01-21 at 8.45.03 AM"/>
+                    <pic:cNvPicPr>
+                      <a:picLocks noChangeAspect="1"/>
+                    </pic:cNvPicPr>
+                  </pic:nvPicPr>
+                  <pic:blipFill>
+                    <a:blip r:embed="rId20"/>
+                    <a:stretch>
+                      <a:fillRect/>
+                    </a:stretch>
+                  </pic:blipFill>
+                  <pic:spPr>
+                    <a:xfrm>
+                      <a:off x="0" y="0"/>
+                      <a:ext cx="5939155" cy="5487670"/>
+                    </a:xfrm>
+                    <a:prstGeom prst="rect">
+                      <a:avLst/>
+                    </a:prstGeom>
+                  </pic:spPr>
+                </pic:pic>
+              </a:graphicData>
+            </a:graphic>
+          </wp:inline>
+        </w:drawing>
+      </w:r>
+      <w:bookmarkStart w:id="0" w:name="_GoBack"/>
+      <w:bookmarkEnd w:id="0"/>
     </w:p>
     <w:p>
       <w:pPr>
@@ -5282,7 +5908,7 @@
                     </pic:cNvPicPr>
                   </pic:nvPicPr>
                   <pic:blipFill>
-                    <a:blip r:embed="rId9"/>
+                    <a:blip r:embed="rId21"/>
                     <a:stretch>
                       <a:fillRect/>
                     </a:stretch>
@@ -5511,7 +6137,7 @@
                     </pic:cNvPicPr>
                   </pic:nvPicPr>
                   <pic:blipFill>
-                    <a:blip r:embed="rId10"/>
+                    <a:blip r:embed="rId22"/>
                     <a:stretch>
                       <a:fillRect/>
                     </a:stretch>
@@ -5642,8 +6268,6 @@
           <w:shd w:val="clear" w:color="auto" w:fill="FFFFFF"/>
         </w:rPr>
       </w:pPr>
-      <w:bookmarkStart w:id="0" w:name="_GoBack"/>
-      <w:bookmarkEnd w:id="0"/>
     </w:p>
     <w:p/>
     <w:sectPr>
@@ -6493,7 +7117,7 @@
     <w:lsdException w:qFormat="1" w:unhideWhenUsed="0" w:uiPriority="10" w:semiHidden="0" w:name="Title"/>
     <w:lsdException w:uiPriority="99" w:name="Closing"/>
     <w:lsdException w:uiPriority="99" w:name="Signature"/>
-    <w:lsdException w:uiPriority="1" w:name="Default Paragraph Font"/>
+    <w:lsdException w:qFormat="1" w:uiPriority="1" w:name="Default Paragraph Font"/>
     <w:lsdException w:uiPriority="99" w:name="Body Text"/>
     <w:lsdException w:uiPriority="99" w:name="Body Text Indent"/>
     <w:lsdException w:uiPriority="99" w:name="List Continue"/>
@@ -6513,25 +7137,25 @@
     <w:lsdException w:uiPriority="99" w:name="Body Text Indent 2"/>
     <w:lsdException w:uiPriority="99" w:name="Body Text Indent 3"/>
     <w:lsdException w:uiPriority="99" w:name="Block Text"/>
-    <w:lsdException w:uiPriority="99" w:semiHidden="0" w:name="Hyperlink"/>
+    <w:lsdException w:qFormat="1" w:uiPriority="99" w:semiHidden="0" w:name="Hyperlink"/>
     <w:lsdException w:uiPriority="99" w:name="FollowedHyperlink"/>
     <w:lsdException w:qFormat="1" w:unhideWhenUsed="0" w:uiPriority="22" w:semiHidden="0" w:name="Strong"/>
     <w:lsdException w:qFormat="1" w:unhideWhenUsed="0" w:uiPriority="20" w:semiHidden="0" w:name="Emphasis"/>
     <w:lsdException w:uiPriority="99" w:name="Document Map"/>
     <w:lsdException w:uiPriority="99" w:name="Plain Text"/>
     <w:lsdException w:uiPriority="99" w:name="E-mail Signature"/>
-    <w:lsdException w:uiPriority="99" w:name="Normal (Web)"/>
+    <w:lsdException w:qFormat="1" w:uiPriority="99" w:name="Normal (Web)"/>
     <w:lsdException w:uiPriority="99" w:name="HTML Acronym"/>
     <w:lsdException w:uiPriority="99" w:name="HTML Address"/>
     <w:lsdException w:uiPriority="99" w:name="HTML Cite"/>
-    <w:lsdException w:uiPriority="99" w:name="HTML Code"/>
+    <w:lsdException w:qFormat="1" w:uiPriority="99" w:name="HTML Code"/>
     <w:lsdException w:uiPriority="99" w:name="HTML Definition"/>
     <w:lsdException w:uiPriority="99" w:name="HTML Keyboard"/>
     <w:lsdException w:uiPriority="99" w:name="HTML Preformatted"/>
     <w:lsdException w:uiPriority="99" w:name="HTML Sample"/>
     <w:lsdException w:uiPriority="99" w:name="HTML Typewriter"/>
     <w:lsdException w:uiPriority="99" w:name="HTML Variable"/>
-    <w:lsdException w:uiPriority="99" w:name="Normal Table"/>
+    <w:lsdException w:qFormat="1" w:uiPriority="99" w:name="Normal Table"/>
     <w:lsdException w:uiPriority="99" w:name="annotation subject"/>
     <w:lsdException w:uiPriority="99" w:name="Table Simple 1"/>
     <w:lsdException w:uiPriority="99" w:name="Table Simple 2"/>
@@ -6744,12 +7368,14 @@
     <w:name w:val="Default Paragraph Font"/>
     <w:semiHidden/>
     <w:unhideWhenUsed/>
+    <w:qFormat/>
     <w:uiPriority w:val="1"/>
   </w:style>
   <w:style w:type="table" w:default="1" w:styleId="5">
     <w:name w:val="Normal Table"/>
     <w:semiHidden/>
     <w:unhideWhenUsed/>
+    <w:qFormat/>
     <w:uiPriority w:val="99"/>
     <w:tblPr>
       <w:tblCellMar>
@@ -6788,6 +7414,7 @@
     <w:basedOn w:val="4"/>
     <w:semiHidden/>
     <w:unhideWhenUsed/>
+    <w:qFormat/>
     <w:uiPriority w:val="99"/>
     <w:rPr>
       <w:rFonts w:ascii="Courier New" w:hAnsi="Courier New" w:eastAsia="Times New Roman" w:cs="Courier New"/>
@@ -6799,6 +7426,7 @@
     <w:name w:val="Hyperlink"/>
     <w:basedOn w:val="4"/>
     <w:unhideWhenUsed/>
+    <w:qFormat/>
     <w:uiPriority w:val="99"/>
     <w:rPr>
       <w:color w:val="0000FF"/>
@@ -6810,6 +7438,7 @@
     <w:basedOn w:val="1"/>
     <w:semiHidden/>
     <w:unhideWhenUsed/>
+    <w:qFormat/>
     <w:uiPriority w:val="99"/>
     <w:pPr>
       <w:widowControl/>
@@ -6837,6 +7466,7 @@
     <w:name w:val="Heading 2 Char"/>
     <w:basedOn w:val="4"/>
     <w:link w:val="3"/>
+    <w:qFormat/>
     <w:uiPriority w:val="9"/>
     <w:rPr>
       <w:rFonts w:ascii="Times New Roman" w:hAnsi="Times New Roman" w:eastAsia="Times New Roman" w:cs="Times New Roman"/>
@@ -6872,6 +7502,7 @@
   <w:style w:type="paragraph" w:customStyle="1" w:styleId="14">
     <w:name w:val="hl"/>
     <w:basedOn w:val="1"/>
+    <w:qFormat/>
     <w:uiPriority w:val="0"/>
     <w:pPr>
       <w:widowControl/>

</xml_diff>